<commit_message>
[DOC] Add authentication features
</commit_message>
<xml_diff>
--- a/document/Requirement_01.docx
+++ b/document/Requirement_01.docx
@@ -1739,6 +1739,16 @@
     </w:p>
     <w:p>
       <w:pPr>
+        <w:spacing w:line="276" w:lineRule="auto"/>
+        <w:ind w:left="720"/>
+        <w:jc w:val="both"/>
+      </w:pPr>
+      <w:r>
+        <w:t>After signing up, user needs to check the email to activate their account</w:t>
+      </w:r>
+    </w:p>
+    <w:p>
+      <w:pPr>
         <w:pStyle w:val="ListParagraph"/>
         <w:numPr>
           <w:ilvl w:val="2"/>
@@ -1868,6 +1878,46 @@
       </w:pPr>
       <w:r>
         <w:t>Reenter password</w:t>
+      </w:r>
+    </w:p>
+    <w:p>
+      <w:pPr>
+        <w:spacing w:line="276" w:lineRule="auto"/>
+        <w:ind w:left="792"/>
+        <w:jc w:val="both"/>
+      </w:pPr>
+      <w:r>
+        <w:t>After successfully creating user, send an activated link</w:t>
+      </w:r>
+      <w:r>
+        <w:t xml:space="preserve"> </w:t>
+      </w:r>
+      <w:r>
+        <w:t>to their email</w:t>
+      </w:r>
+      <w:r>
+        <w:t>. User clicks on the link</w:t>
+      </w:r>
+      <w:r>
+        <w:t>, it</w:t>
+      </w:r>
+      <w:r>
+        <w:t xml:space="preserve"> will redirect</w:t>
+      </w:r>
+      <w:r>
+        <w:t xml:space="preserve"> the user to a</w:t>
+      </w:r>
+      <w:r>
+        <w:t xml:space="preserve"> success</w:t>
+      </w:r>
+      <w:r>
+        <w:t xml:space="preserve"> page</w:t>
+      </w:r>
+      <w:r>
+        <w:t xml:space="preserve"> to notify</w:t>
+      </w:r>
+      <w:r>
+        <w:t xml:space="preserve">. </w:t>
       </w:r>
     </w:p>
     <w:p>
@@ -1907,6 +1957,7 @@
         <w:outlineLvl w:val="1"/>
       </w:pPr>
       <w:r>
+        <w:lastRenderedPageBreak/>
         <w:t xml:space="preserve"> </w:t>
       </w:r>
       <w:bookmarkStart w:id="8" w:name="_Toc27746194"/>
@@ -1936,7 +1987,6 @@
         <w:rPr>
           <w:u w:val="single"/>
         </w:rPr>
-        <w:lastRenderedPageBreak/>
         <w:t>Note:</w:t>
       </w:r>
       <w:r>
@@ -2030,8 +2080,231 @@
         </w:numPr>
         <w:spacing w:line="276" w:lineRule="auto"/>
         <w:outlineLvl w:val="1"/>
+        <w:rPr>
+          <w:sz w:val="26"/>
+          <w:szCs w:val="26"/>
+        </w:rPr>
       </w:pPr>
       <w:bookmarkStart w:id="10" w:name="_Toc27746196"/>
+      <w:r>
+        <w:rPr>
+          <w:sz w:val="26"/>
+          <w:szCs w:val="26"/>
+          <w:u w:val="single"/>
+        </w:rPr>
+        <w:t>Forget password:</w:t>
+      </w:r>
+    </w:p>
+    <w:p>
+      <w:pPr>
+        <w:pStyle w:val="ListParagraph"/>
+        <w:numPr>
+          <w:ilvl w:val="2"/>
+          <w:numId w:val="1"/>
+        </w:numPr>
+        <w:spacing w:line="276" w:lineRule="auto"/>
+        <w:outlineLvl w:val="1"/>
+        <w:rPr>
+          <w:sz w:val="26"/>
+          <w:szCs w:val="26"/>
+        </w:rPr>
+      </w:pPr>
+      <w:r>
+        <w:t>Business requirement</w:t>
+      </w:r>
+    </w:p>
+    <w:p>
+      <w:pPr>
+        <w:ind w:left="720"/>
+        <w:jc w:val="both"/>
+      </w:pPr>
+      <w:r>
+        <w:t xml:space="preserve">In case the user (only for </w:t>
+      </w:r>
+      <w:r>
+        <w:t>admin, customer and shop owner)</w:t>
+      </w:r>
+      <w:r>
+        <w:t xml:space="preserve"> forgets the password</w:t>
+      </w:r>
+      <w:r>
+        <w:t>, they can use this feature to reset the password</w:t>
+      </w:r>
+      <w:r>
+        <w:t>.</w:t>
+      </w:r>
+    </w:p>
+    <w:p>
+      <w:pPr>
+        <w:ind w:left="720"/>
+        <w:jc w:val="both"/>
+      </w:pPr>
+      <w:r>
+        <w:t>There are two methods can be used to reset</w:t>
+      </w:r>
+    </w:p>
+    <w:p>
+      <w:pPr>
+        <w:pStyle w:val="ListParagraph"/>
+        <w:numPr>
+          <w:ilvl w:val="0"/>
+          <w:numId w:val="6"/>
+        </w:numPr>
+        <w:jc w:val="both"/>
+      </w:pPr>
+      <w:r>
+        <w:t>Send</w:t>
+      </w:r>
+      <w:r>
+        <w:t xml:space="preserve"> an</w:t>
+      </w:r>
+      <w:r>
+        <w:t xml:space="preserve"> </w:t>
+      </w:r>
+      <w:r>
+        <w:t>OTP to email</w:t>
+      </w:r>
+    </w:p>
+    <w:p>
+      <w:pPr>
+        <w:pStyle w:val="ListParagraph"/>
+        <w:numPr>
+          <w:ilvl w:val="0"/>
+          <w:numId w:val="6"/>
+        </w:numPr>
+        <w:jc w:val="both"/>
+      </w:pPr>
+      <w:r>
+        <w:t>Send</w:t>
+      </w:r>
+      <w:r>
+        <w:t xml:space="preserve"> an</w:t>
+      </w:r>
+      <w:r>
+        <w:t xml:space="preserve"> </w:t>
+      </w:r>
+      <w:r>
+        <w:t>OTP to phone</w:t>
+      </w:r>
+    </w:p>
+    <w:p>
+      <w:pPr>
+        <w:pStyle w:val="ListParagraph"/>
+        <w:numPr>
+          <w:ilvl w:val="2"/>
+          <w:numId w:val="1"/>
+        </w:numPr>
+        <w:spacing w:line="276" w:lineRule="auto"/>
+        <w:outlineLvl w:val="1"/>
+        <w:rPr>
+          <w:sz w:val="26"/>
+          <w:szCs w:val="26"/>
+        </w:rPr>
+      </w:pPr>
+      <w:r>
+        <w:t>Technical</w:t>
+      </w:r>
+    </w:p>
+    <w:p>
+      <w:pPr>
+        <w:pStyle w:val="ListParagraph"/>
+        <w:numPr>
+          <w:ilvl w:val="0"/>
+          <w:numId w:val="7"/>
+        </w:numPr>
+        <w:spacing w:line="276" w:lineRule="auto"/>
+        <w:jc w:val="both"/>
+        <w:outlineLvl w:val="1"/>
+      </w:pPr>
+      <w:r>
+        <w:t>Auto generate a random OTP with length 6 consist</w:t>
+      </w:r>
+      <w:r>
+        <w:t>s</w:t>
+      </w:r>
+      <w:r>
+        <w:t xml:space="preserve"> of lowercase letters and number.</w:t>
+      </w:r>
+    </w:p>
+    <w:p>
+      <w:pPr>
+        <w:pStyle w:val="ListParagraph"/>
+        <w:numPr>
+          <w:ilvl w:val="0"/>
+          <w:numId w:val="7"/>
+        </w:numPr>
+        <w:spacing w:line="276" w:lineRule="auto"/>
+        <w:jc w:val="both"/>
+        <w:outlineLvl w:val="1"/>
+      </w:pPr>
+      <w:r>
+        <w:t>Depend on the method</w:t>
+      </w:r>
+      <w:r>
+        <w:t xml:space="preserve"> that user selects, send it to email or phone number based on their profile.</w:t>
+      </w:r>
+    </w:p>
+    <w:p>
+      <w:pPr>
+        <w:pStyle w:val="ListParagraph"/>
+        <w:numPr>
+          <w:ilvl w:val="0"/>
+          <w:numId w:val="7"/>
+        </w:numPr>
+        <w:spacing w:line="276" w:lineRule="auto"/>
+        <w:jc w:val="both"/>
+        <w:outlineLvl w:val="1"/>
+      </w:pPr>
+      <w:r>
+        <w:t>An OTP will last for 2 minutes, provide a countdown to notify the user on UI</w:t>
+      </w:r>
+    </w:p>
+    <w:p>
+      <w:pPr>
+        <w:pStyle w:val="ListParagraph"/>
+        <w:numPr>
+          <w:ilvl w:val="0"/>
+          <w:numId w:val="7"/>
+        </w:numPr>
+        <w:spacing w:line="276" w:lineRule="auto"/>
+        <w:jc w:val="both"/>
+        <w:outlineLvl w:val="1"/>
+      </w:pPr>
+      <w:r>
+        <w:t>Allow user to resend the OTP</w:t>
+      </w:r>
+      <w:r>
+        <w:t>, and reset the countdown</w:t>
+      </w:r>
+    </w:p>
+    <w:p>
+      <w:pPr>
+        <w:pStyle w:val="ListParagraph"/>
+        <w:numPr>
+          <w:ilvl w:val="0"/>
+          <w:numId w:val="7"/>
+        </w:numPr>
+        <w:spacing w:line="276" w:lineRule="auto"/>
+        <w:jc w:val="both"/>
+        <w:outlineLvl w:val="1"/>
+      </w:pPr>
+      <w:r>
+        <w:t>If user correctly enter OTP, redirect user to change password page.</w:t>
+      </w:r>
+      <w:r>
+        <w:t xml:space="preserve"> </w:t>
+      </w:r>
+    </w:p>
+    <w:p>
+      <w:pPr>
+        <w:pStyle w:val="ListParagraph"/>
+        <w:numPr>
+          <w:ilvl w:val="1"/>
+          <w:numId w:val="1"/>
+        </w:numPr>
+        <w:spacing w:line="276" w:lineRule="auto"/>
+        <w:outlineLvl w:val="1"/>
+      </w:pPr>
       <w:r>
         <w:rPr>
           <w:sz w:val="26"/>
@@ -2102,6 +2375,14 @@
       </w:r>
       <w:bookmarkStart w:id="13" w:name="_GoBack"/>
       <w:bookmarkEnd w:id="12"/>
+      <w:r>
+        <w:rPr>
+          <w:sz w:val="26"/>
+          <w:szCs w:val="26"/>
+          <w:lang w:val="vi-VN"/>
+        </w:rPr>
+        <w:t xml:space="preserve"> TODO</w:t>
+      </w:r>
       <w:bookmarkEnd w:id="13"/>
     </w:p>
     <w:sectPr>
@@ -2454,9 +2735,122 @@
     </w:lvl>
   </w:abstractNum>
   <w:abstractNum w:abstractNumId="2" w15:restartNumberingAfterBreak="0">
+    <w:nsid w:val="1872153D"/>
+    <w:multiLevelType w:val="hybridMultilevel"/>
+    <w:tmpl w:val="1506EB68"/>
+    <w:lvl w:ilvl="0" w:tplc="04090001">
+      <w:start w:val="1"/>
+      <w:numFmt w:val="bullet"/>
+      <w:lvlText w:val=""/>
+      <w:lvlJc w:val="left"/>
+      <w:pPr>
+        <w:ind w:left="1440" w:hanging="360"/>
+      </w:pPr>
+      <w:rPr>
+        <w:rFonts w:ascii="Symbol" w:hAnsi="Symbol" w:hint="default"/>
+      </w:rPr>
+    </w:lvl>
+    <w:lvl w:ilvl="1" w:tplc="04090003" w:tentative="1">
+      <w:start w:val="1"/>
+      <w:numFmt w:val="bullet"/>
+      <w:lvlText w:val="o"/>
+      <w:lvlJc w:val="left"/>
+      <w:pPr>
+        <w:ind w:left="2160" w:hanging="360"/>
+      </w:pPr>
+      <w:rPr>
+        <w:rFonts w:ascii="Courier New" w:hAnsi="Courier New" w:cs="Courier New" w:hint="default"/>
+      </w:rPr>
+    </w:lvl>
+    <w:lvl w:ilvl="2" w:tplc="04090005" w:tentative="1">
+      <w:start w:val="1"/>
+      <w:numFmt w:val="bullet"/>
+      <w:lvlText w:val=""/>
+      <w:lvlJc w:val="left"/>
+      <w:pPr>
+        <w:ind w:left="2880" w:hanging="360"/>
+      </w:pPr>
+      <w:rPr>
+        <w:rFonts w:ascii="Wingdings" w:hAnsi="Wingdings" w:hint="default"/>
+      </w:rPr>
+    </w:lvl>
+    <w:lvl w:ilvl="3" w:tplc="04090001" w:tentative="1">
+      <w:start w:val="1"/>
+      <w:numFmt w:val="bullet"/>
+      <w:lvlText w:val=""/>
+      <w:lvlJc w:val="left"/>
+      <w:pPr>
+        <w:ind w:left="3600" w:hanging="360"/>
+      </w:pPr>
+      <w:rPr>
+        <w:rFonts w:ascii="Symbol" w:hAnsi="Symbol" w:hint="default"/>
+      </w:rPr>
+    </w:lvl>
+    <w:lvl w:ilvl="4" w:tplc="04090003" w:tentative="1">
+      <w:start w:val="1"/>
+      <w:numFmt w:val="bullet"/>
+      <w:lvlText w:val="o"/>
+      <w:lvlJc w:val="left"/>
+      <w:pPr>
+        <w:ind w:left="4320" w:hanging="360"/>
+      </w:pPr>
+      <w:rPr>
+        <w:rFonts w:ascii="Courier New" w:hAnsi="Courier New" w:cs="Courier New" w:hint="default"/>
+      </w:rPr>
+    </w:lvl>
+    <w:lvl w:ilvl="5" w:tplc="04090005" w:tentative="1">
+      <w:start w:val="1"/>
+      <w:numFmt w:val="bullet"/>
+      <w:lvlText w:val=""/>
+      <w:lvlJc w:val="left"/>
+      <w:pPr>
+        <w:ind w:left="5040" w:hanging="360"/>
+      </w:pPr>
+      <w:rPr>
+        <w:rFonts w:ascii="Wingdings" w:hAnsi="Wingdings" w:hint="default"/>
+      </w:rPr>
+    </w:lvl>
+    <w:lvl w:ilvl="6" w:tplc="04090001" w:tentative="1">
+      <w:start w:val="1"/>
+      <w:numFmt w:val="bullet"/>
+      <w:lvlText w:val=""/>
+      <w:lvlJc w:val="left"/>
+      <w:pPr>
+        <w:ind w:left="5760" w:hanging="360"/>
+      </w:pPr>
+      <w:rPr>
+        <w:rFonts w:ascii="Symbol" w:hAnsi="Symbol" w:hint="default"/>
+      </w:rPr>
+    </w:lvl>
+    <w:lvl w:ilvl="7" w:tplc="04090003" w:tentative="1">
+      <w:start w:val="1"/>
+      <w:numFmt w:val="bullet"/>
+      <w:lvlText w:val="o"/>
+      <w:lvlJc w:val="left"/>
+      <w:pPr>
+        <w:ind w:left="6480" w:hanging="360"/>
+      </w:pPr>
+      <w:rPr>
+        <w:rFonts w:ascii="Courier New" w:hAnsi="Courier New" w:cs="Courier New" w:hint="default"/>
+      </w:rPr>
+    </w:lvl>
+    <w:lvl w:ilvl="8" w:tplc="04090005" w:tentative="1">
+      <w:start w:val="1"/>
+      <w:numFmt w:val="bullet"/>
+      <w:lvlText w:val=""/>
+      <w:lvlJc w:val="left"/>
+      <w:pPr>
+        <w:ind w:left="7200" w:hanging="360"/>
+      </w:pPr>
+      <w:rPr>
+        <w:rFonts w:ascii="Wingdings" w:hAnsi="Wingdings" w:hint="default"/>
+      </w:rPr>
+    </w:lvl>
+  </w:abstractNum>
+  <w:abstractNum w:abstractNumId="3" w15:restartNumberingAfterBreak="0">
     <w:nsid w:val="1B210095"/>
     <w:multiLevelType w:val="multilevel"/>
-    <w:tmpl w:val="9766A14C"/>
+    <w:tmpl w:val="810C4D70"/>
     <w:lvl w:ilvl="0">
       <w:start w:val="1"/>
       <w:numFmt w:val="decimal"/>
@@ -2492,8 +2886,8 @@
       <w:rPr>
         <w:b w:val="0"/>
         <w:bCs w:val="0"/>
-        <w:sz w:val="22"/>
-        <w:szCs w:val="22"/>
+        <w:sz w:val="24"/>
+        <w:szCs w:val="24"/>
       </w:rPr>
     </w:lvl>
     <w:lvl w:ilvl="3">
@@ -2555,7 +2949,7 @@
       </w:pPr>
     </w:lvl>
   </w:abstractNum>
-  <w:abstractNum w:abstractNumId="3" w15:restartNumberingAfterBreak="0">
+  <w:abstractNum w:abstractNumId="4" w15:restartNumberingAfterBreak="0">
     <w:nsid w:val="27406BBF"/>
     <w:multiLevelType w:val="hybridMultilevel"/>
     <w:tmpl w:val="8EB43412"/>
@@ -2668,7 +3062,120 @@
       </w:rPr>
     </w:lvl>
   </w:abstractNum>
-  <w:abstractNum w:abstractNumId="4" w15:restartNumberingAfterBreak="0">
+  <w:abstractNum w:abstractNumId="5" w15:restartNumberingAfterBreak="0">
+    <w:nsid w:val="292E7882"/>
+    <w:multiLevelType w:val="hybridMultilevel"/>
+    <w:tmpl w:val="AB1A6F72"/>
+    <w:lvl w:ilvl="0" w:tplc="04090001">
+      <w:start w:val="1"/>
+      <w:numFmt w:val="bullet"/>
+      <w:lvlText w:val=""/>
+      <w:lvlJc w:val="left"/>
+      <w:pPr>
+        <w:ind w:left="1440" w:hanging="360"/>
+      </w:pPr>
+      <w:rPr>
+        <w:rFonts w:ascii="Symbol" w:hAnsi="Symbol" w:hint="default"/>
+      </w:rPr>
+    </w:lvl>
+    <w:lvl w:ilvl="1" w:tplc="04090003" w:tentative="1">
+      <w:start w:val="1"/>
+      <w:numFmt w:val="bullet"/>
+      <w:lvlText w:val="o"/>
+      <w:lvlJc w:val="left"/>
+      <w:pPr>
+        <w:ind w:left="2160" w:hanging="360"/>
+      </w:pPr>
+      <w:rPr>
+        <w:rFonts w:ascii="Courier New" w:hAnsi="Courier New" w:cs="Courier New" w:hint="default"/>
+      </w:rPr>
+    </w:lvl>
+    <w:lvl w:ilvl="2" w:tplc="04090005" w:tentative="1">
+      <w:start w:val="1"/>
+      <w:numFmt w:val="bullet"/>
+      <w:lvlText w:val=""/>
+      <w:lvlJc w:val="left"/>
+      <w:pPr>
+        <w:ind w:left="2880" w:hanging="360"/>
+      </w:pPr>
+      <w:rPr>
+        <w:rFonts w:ascii="Wingdings" w:hAnsi="Wingdings" w:hint="default"/>
+      </w:rPr>
+    </w:lvl>
+    <w:lvl w:ilvl="3" w:tplc="04090001" w:tentative="1">
+      <w:start w:val="1"/>
+      <w:numFmt w:val="bullet"/>
+      <w:lvlText w:val=""/>
+      <w:lvlJc w:val="left"/>
+      <w:pPr>
+        <w:ind w:left="3600" w:hanging="360"/>
+      </w:pPr>
+      <w:rPr>
+        <w:rFonts w:ascii="Symbol" w:hAnsi="Symbol" w:hint="default"/>
+      </w:rPr>
+    </w:lvl>
+    <w:lvl w:ilvl="4" w:tplc="04090003" w:tentative="1">
+      <w:start w:val="1"/>
+      <w:numFmt w:val="bullet"/>
+      <w:lvlText w:val="o"/>
+      <w:lvlJc w:val="left"/>
+      <w:pPr>
+        <w:ind w:left="4320" w:hanging="360"/>
+      </w:pPr>
+      <w:rPr>
+        <w:rFonts w:ascii="Courier New" w:hAnsi="Courier New" w:cs="Courier New" w:hint="default"/>
+      </w:rPr>
+    </w:lvl>
+    <w:lvl w:ilvl="5" w:tplc="04090005" w:tentative="1">
+      <w:start w:val="1"/>
+      <w:numFmt w:val="bullet"/>
+      <w:lvlText w:val=""/>
+      <w:lvlJc w:val="left"/>
+      <w:pPr>
+        <w:ind w:left="5040" w:hanging="360"/>
+      </w:pPr>
+      <w:rPr>
+        <w:rFonts w:ascii="Wingdings" w:hAnsi="Wingdings" w:hint="default"/>
+      </w:rPr>
+    </w:lvl>
+    <w:lvl w:ilvl="6" w:tplc="04090001" w:tentative="1">
+      <w:start w:val="1"/>
+      <w:numFmt w:val="bullet"/>
+      <w:lvlText w:val=""/>
+      <w:lvlJc w:val="left"/>
+      <w:pPr>
+        <w:ind w:left="5760" w:hanging="360"/>
+      </w:pPr>
+      <w:rPr>
+        <w:rFonts w:ascii="Symbol" w:hAnsi="Symbol" w:hint="default"/>
+      </w:rPr>
+    </w:lvl>
+    <w:lvl w:ilvl="7" w:tplc="04090003" w:tentative="1">
+      <w:start w:val="1"/>
+      <w:numFmt w:val="bullet"/>
+      <w:lvlText w:val="o"/>
+      <w:lvlJc w:val="left"/>
+      <w:pPr>
+        <w:ind w:left="6480" w:hanging="360"/>
+      </w:pPr>
+      <w:rPr>
+        <w:rFonts w:ascii="Courier New" w:hAnsi="Courier New" w:cs="Courier New" w:hint="default"/>
+      </w:rPr>
+    </w:lvl>
+    <w:lvl w:ilvl="8" w:tplc="04090005" w:tentative="1">
+      <w:start w:val="1"/>
+      <w:numFmt w:val="bullet"/>
+      <w:lvlText w:val=""/>
+      <w:lvlJc w:val="left"/>
+      <w:pPr>
+        <w:ind w:left="7200" w:hanging="360"/>
+      </w:pPr>
+      <w:rPr>
+        <w:rFonts w:ascii="Wingdings" w:hAnsi="Wingdings" w:hint="default"/>
+      </w:rPr>
+    </w:lvl>
+  </w:abstractNum>
+  <w:abstractNum w:abstractNumId="6" w15:restartNumberingAfterBreak="0">
     <w:nsid w:val="4ACC2BF7"/>
     <w:multiLevelType w:val="hybridMultilevel"/>
     <w:tmpl w:val="E0DE683E"/>
@@ -2782,19 +3289,25 @@
     </w:lvl>
   </w:abstractNum>
   <w:num w:numId="1">
-    <w:abstractNumId w:val="2"/>
+    <w:abstractNumId w:val="3"/>
   </w:num>
   <w:num w:numId="2">
     <w:abstractNumId w:val="0"/>
   </w:num>
   <w:num w:numId="3">
-    <w:abstractNumId w:val="4"/>
+    <w:abstractNumId w:val="6"/>
   </w:num>
   <w:num w:numId="4">
-    <w:abstractNumId w:val="3"/>
+    <w:abstractNumId w:val="4"/>
   </w:num>
   <w:num w:numId="5">
     <w:abstractNumId w:val="1"/>
+  </w:num>
+  <w:num w:numId="6">
+    <w:abstractNumId w:val="5"/>
+  </w:num>
+  <w:num w:numId="7">
+    <w:abstractNumId w:val="2"/>
   </w:num>
 </w:numbering>
 </file>
@@ -3660,7 +4173,7 @@
 </file>
 
 <file path=customXml/itemProps1.xml><?xml version="1.0" encoding="utf-8"?>
-<ds:datastoreItem xmlns:ds="http://schemas.openxmlformats.org/officeDocument/2006/customXml" ds:itemID="{3FC8DE7E-25B1-46C8-B5CE-6E4B54D38558}">
+<ds:datastoreItem xmlns:ds="http://schemas.openxmlformats.org/officeDocument/2006/customXml" ds:itemID="{162C1BFC-7F38-EE4C-9917-9154396495DD}">
   <ds:schemaRefs>
     <ds:schemaRef ds:uri="http://schemas.openxmlformats.org/officeDocument/2006/bibliography"/>
   </ds:schemaRefs>

</xml_diff>

<commit_message>
[DOC] Add activate account requirement
</commit_message>
<xml_diff>
--- a/document/Requirement_01.docx
+++ b/document/Requirement_01.docx
@@ -1571,13 +1571,8 @@
         <w:t>roles</w:t>
       </w:r>
       <w:r>
-        <w:t xml:space="preserve"> as </w:t>
-      </w:r>
-      <w:proofErr w:type="spellStart"/>
-      <w:r>
-        <w:t>enum</w:t>
-      </w:r>
-      <w:proofErr w:type="spellEnd"/>
+        <w:t xml:space="preserve"> as enum</w:t>
+      </w:r>
       <w:r>
         <w:t xml:space="preserve"> for the system to work</w:t>
       </w:r>
@@ -1744,7 +1739,13 @@
         <w:jc w:val="both"/>
       </w:pPr>
       <w:r>
-        <w:t>After signing up, user needs to check the email to activate their account</w:t>
+        <w:t>After signing up,</w:t>
+      </w:r>
+      <w:r>
+        <w:t xml:space="preserve"> navigate user to a success sign up page. </w:t>
+      </w:r>
+      <w:r>
+        <w:t>(See 1.3)</w:t>
       </w:r>
     </w:p>
     <w:p>
@@ -1942,9 +1943,8 @@
           <w:szCs w:val="26"/>
           <w:u w:val="single"/>
         </w:rPr>
-        <w:t>Login</w:t>
-      </w:r>
-      <w:bookmarkEnd w:id="7"/>
+        <w:t>Activate signed up account:</w:t>
+      </w:r>
     </w:p>
     <w:p>
       <w:pPr>
@@ -1955,19 +1955,180 @@
         </w:numPr>
         <w:spacing w:line="276" w:lineRule="auto"/>
         <w:outlineLvl w:val="1"/>
+        <w:rPr>
+          <w:sz w:val="26"/>
+          <w:szCs w:val="26"/>
+          <w:u w:val="single"/>
+        </w:rPr>
       </w:pPr>
       <w:r>
         <w:lastRenderedPageBreak/>
+        <w:t>Business requirement:</w:t>
+      </w:r>
+    </w:p>
+    <w:p>
+      <w:pPr>
+        <w:pStyle w:val="ListParagraph"/>
+        <w:spacing w:line="276" w:lineRule="auto"/>
+      </w:pPr>
+      <w:r>
+        <w:t xml:space="preserve">After </w:t>
+      </w:r>
+      <w:r>
+        <w:t>use has successfully signed up a new account, navigate</w:t>
+      </w:r>
+      <w:r>
+        <w:t xml:space="preserve"> user to a success page. Then inform user to check their email to activate the account</w:t>
+      </w:r>
+    </w:p>
+    <w:p>
+      <w:pPr>
+        <w:pStyle w:val="ListParagraph"/>
+        <w:numPr>
+          <w:ilvl w:val="2"/>
+          <w:numId w:val="1"/>
+        </w:numPr>
+        <w:spacing w:line="276" w:lineRule="auto"/>
+        <w:outlineLvl w:val="1"/>
+        <w:rPr>
+          <w:sz w:val="26"/>
+          <w:szCs w:val="26"/>
+          <w:u w:val="single"/>
+        </w:rPr>
+      </w:pPr>
+      <w:r>
+        <w:t>Technical</w:t>
+      </w:r>
+    </w:p>
+    <w:p>
+      <w:pPr>
+        <w:pStyle w:val="ListParagraph"/>
+        <w:numPr>
+          <w:ilvl w:val="0"/>
+          <w:numId w:val="9"/>
+        </w:numPr>
+        <w:spacing w:line="276" w:lineRule="auto"/>
+        <w:outlineLvl w:val="1"/>
+      </w:pPr>
+      <w:r>
+        <w:t>Setup system email</w:t>
+      </w:r>
+    </w:p>
+    <w:p>
+      <w:pPr>
+        <w:pStyle w:val="ListParagraph"/>
+        <w:numPr>
+          <w:ilvl w:val="0"/>
+          <w:numId w:val="9"/>
+        </w:numPr>
+        <w:spacing w:line="276" w:lineRule="auto"/>
+        <w:outlineLvl w:val="1"/>
+      </w:pPr>
+      <w:r>
+        <w:t>Send an email to user with a link</w:t>
+      </w:r>
+    </w:p>
+    <w:p>
+      <w:pPr>
+        <w:pStyle w:val="ListParagraph"/>
+        <w:numPr>
+          <w:ilvl w:val="0"/>
+          <w:numId w:val="9"/>
+        </w:numPr>
+        <w:spacing w:line="276" w:lineRule="auto"/>
+        <w:outlineLvl w:val="1"/>
+      </w:pPr>
+      <w:r>
+        <w:t>A post request, with user id to activate</w:t>
+      </w:r>
+    </w:p>
+    <w:p>
+      <w:pPr>
+        <w:pStyle w:val="ListParagraph"/>
+        <w:numPr>
+          <w:ilvl w:val="0"/>
+          <w:numId w:val="9"/>
+        </w:numPr>
+        <w:spacing w:line="276" w:lineRule="auto"/>
+        <w:outlineLvl w:val="1"/>
+      </w:pPr>
+      <w:hyperlink w:history="1">
+        <w:r>
+          <w:rPr>
+            <w:rStyle w:val="Hyperlink"/>
+          </w:rPr>
+          <w:t>http://{port}/api/users/activate/{id}</w:t>
+        </w:r>
+      </w:hyperlink>
+      <w:r>
+        <w:t>.</w:t>
+      </w:r>
+    </w:p>
+    <w:p>
+      <w:pPr>
+        <w:pStyle w:val="ListParagraph"/>
+        <w:numPr>
+          <w:ilvl w:val="0"/>
+          <w:numId w:val="9"/>
+        </w:numPr>
+        <w:spacing w:line="276" w:lineRule="auto"/>
+        <w:outlineLvl w:val="1"/>
+      </w:pPr>
+      <w:r>
+        <w:t xml:space="preserve">After user clicks on the link, navigate </w:t>
+      </w:r>
+      <w:bookmarkStart w:id="8" w:name="_GoBack"/>
+      <w:bookmarkEnd w:id="8"/>
+      <w:r>
+        <w:t xml:space="preserve">to login page. </w:t>
+      </w:r>
+    </w:p>
+    <w:p>
+      <w:pPr>
+        <w:pStyle w:val="ListParagraph"/>
+        <w:numPr>
+          <w:ilvl w:val="1"/>
+          <w:numId w:val="1"/>
+        </w:numPr>
+        <w:spacing w:line="276" w:lineRule="auto"/>
+        <w:outlineLvl w:val="1"/>
+        <w:rPr>
+          <w:sz w:val="26"/>
+          <w:szCs w:val="26"/>
+          <w:u w:val="single"/>
+        </w:rPr>
+      </w:pPr>
+      <w:r>
+        <w:rPr>
+          <w:sz w:val="26"/>
+          <w:szCs w:val="26"/>
+          <w:u w:val="single"/>
+        </w:rPr>
+        <w:t>Login</w:t>
+      </w:r>
+      <w:bookmarkEnd w:id="7"/>
+    </w:p>
+    <w:p>
+      <w:pPr>
+        <w:pStyle w:val="ListParagraph"/>
+        <w:numPr>
+          <w:ilvl w:val="2"/>
+          <w:numId w:val="1"/>
+        </w:numPr>
+        <w:spacing w:line="276" w:lineRule="auto"/>
+        <w:outlineLvl w:val="1"/>
+      </w:pPr>
+      <w:r>
         <w:t xml:space="preserve"> </w:t>
       </w:r>
-      <w:bookmarkStart w:id="8" w:name="_Toc27746194"/>
+      <w:bookmarkStart w:id="9" w:name="_Toc27746194"/>
       <w:r>
         <w:t xml:space="preserve">Business </w:t>
       </w:r>
       <w:r>
         <w:t>requirement</w:t>
       </w:r>
-      <w:bookmarkEnd w:id="8"/>
+      <w:bookmarkEnd w:id="9"/>
     </w:p>
     <w:p>
       <w:pPr>
@@ -1975,7 +2136,13 @@
         <w:jc w:val="both"/>
       </w:pPr>
       <w:r>
-        <w:t>User needs to login to have access to all the features based on user’s role (see 1.1)</w:t>
+        <w:t>User needs to login to have access to all the features based on user’s role (</w:t>
+      </w:r>
+      <w:r>
+        <w:t>S</w:t>
+      </w:r>
+      <w:r>
+        <w:t>ee 1.1)</w:t>
       </w:r>
     </w:p>
     <w:p>
@@ -2006,11 +2173,11 @@
       <w:r>
         <w:t xml:space="preserve"> </w:t>
       </w:r>
-      <w:bookmarkStart w:id="9" w:name="_Toc27746195"/>
+      <w:bookmarkStart w:id="10" w:name="_Toc27746195"/>
       <w:r>
         <w:t>Technical</w:t>
       </w:r>
-      <w:bookmarkEnd w:id="9"/>
+      <w:bookmarkEnd w:id="10"/>
     </w:p>
     <w:p>
       <w:pPr>
@@ -2085,7 +2252,7 @@
           <w:szCs w:val="26"/>
         </w:rPr>
       </w:pPr>
-      <w:bookmarkStart w:id="10" w:name="_Toc27746196"/>
+      <w:bookmarkStart w:id="11" w:name="_Toc27746196"/>
       <w:r>
         <w:rPr>
           <w:sz w:val="26"/>
@@ -2316,7 +2483,7 @@
       <w:r>
         <w:t>: TODO</w:t>
       </w:r>
-      <w:bookmarkEnd w:id="10"/>
+      <w:bookmarkEnd w:id="11"/>
     </w:p>
     <w:p>
       <w:pPr>
@@ -2332,7 +2499,7 @@
           <w:szCs w:val="28"/>
         </w:rPr>
       </w:pPr>
-      <w:bookmarkStart w:id="11" w:name="_Toc27746197"/>
+      <w:bookmarkStart w:id="12" w:name="_Toc27746197"/>
       <w:r>
         <w:rPr>
           <w:sz w:val="26"/>
@@ -2341,7 +2508,7 @@
         </w:rPr>
         <w:t>Dashboard – Shop:</w:t>
       </w:r>
-      <w:bookmarkEnd w:id="11"/>
+      <w:bookmarkEnd w:id="12"/>
       <w:r>
         <w:rPr>
           <w:sz w:val="26"/>
@@ -2364,7 +2531,7 @@
           <w:szCs w:val="26"/>
         </w:rPr>
       </w:pPr>
-      <w:bookmarkStart w:id="12" w:name="_Toc27746198"/>
+      <w:bookmarkStart w:id="13" w:name="_Toc27746198"/>
       <w:r>
         <w:rPr>
           <w:sz w:val="26"/>
@@ -2373,8 +2540,7 @@
         </w:rPr>
         <w:t>Dashboard – Customer:</w:t>
       </w:r>
-      <w:bookmarkStart w:id="13" w:name="_GoBack"/>
-      <w:bookmarkEnd w:id="12"/>
+      <w:bookmarkEnd w:id="13"/>
       <w:r>
         <w:rPr>
           <w:sz w:val="26"/>
@@ -2383,7 +2549,119 @@
         </w:rPr>
         <w:t xml:space="preserve"> TODO</w:t>
       </w:r>
-      <w:bookmarkEnd w:id="13"/>
+    </w:p>
+    <w:p>
+      <w:pPr>
+        <w:pStyle w:val="ListParagraph"/>
+        <w:numPr>
+          <w:ilvl w:val="1"/>
+          <w:numId w:val="1"/>
+        </w:numPr>
+        <w:spacing w:line="276" w:lineRule="auto"/>
+        <w:outlineLvl w:val="1"/>
+        <w:rPr>
+          <w:sz w:val="26"/>
+          <w:szCs w:val="26"/>
+          <w:u w:val="single"/>
+        </w:rPr>
+      </w:pPr>
+      <w:r>
+        <w:rPr>
+          <w:sz w:val="26"/>
+          <w:szCs w:val="26"/>
+          <w:u w:val="single"/>
+        </w:rPr>
+        <w:t>DOCS_</w:t>
+      </w:r>
+      <w:r>
+        <w:rPr>
+          <w:sz w:val="26"/>
+          <w:szCs w:val="26"/>
+          <w:u w:val="single"/>
+        </w:rPr>
+        <w:t>Template</w:t>
+      </w:r>
+      <w:r>
+        <w:rPr>
+          <w:sz w:val="26"/>
+          <w:szCs w:val="26"/>
+          <w:u w:val="single"/>
+        </w:rPr>
+        <w:t>:</w:t>
+      </w:r>
+    </w:p>
+    <w:p>
+      <w:pPr>
+        <w:pStyle w:val="ListParagraph"/>
+        <w:numPr>
+          <w:ilvl w:val="2"/>
+          <w:numId w:val="1"/>
+        </w:numPr>
+        <w:spacing w:line="276" w:lineRule="auto"/>
+        <w:outlineLvl w:val="1"/>
+        <w:rPr>
+          <w:sz w:val="26"/>
+          <w:szCs w:val="26"/>
+          <w:u w:val="single"/>
+        </w:rPr>
+      </w:pPr>
+      <w:r>
+        <w:t>Business requirement:</w:t>
+      </w:r>
+    </w:p>
+    <w:p>
+      <w:pPr>
+        <w:pStyle w:val="ListParagraph"/>
+        <w:spacing w:line="276" w:lineRule="auto"/>
+      </w:pPr>
+      <w:r>
+        <w:t>----text----</w:t>
+      </w:r>
+    </w:p>
+    <w:p>
+      <w:pPr>
+        <w:pStyle w:val="ListParagraph"/>
+        <w:numPr>
+          <w:ilvl w:val="2"/>
+          <w:numId w:val="1"/>
+        </w:numPr>
+        <w:spacing w:line="276" w:lineRule="auto"/>
+        <w:outlineLvl w:val="1"/>
+        <w:rPr>
+          <w:sz w:val="26"/>
+          <w:szCs w:val="26"/>
+          <w:u w:val="single"/>
+        </w:rPr>
+      </w:pPr>
+      <w:r>
+        <w:t>Technical</w:t>
+      </w:r>
+    </w:p>
+    <w:p>
+      <w:pPr>
+        <w:spacing w:line="276" w:lineRule="auto"/>
+        <w:ind w:left="720"/>
+        <w:outlineLvl w:val="1"/>
+      </w:pPr>
+      <w:r>
+        <w:lastRenderedPageBreak/>
+        <w:t>----text----</w:t>
+      </w:r>
+    </w:p>
+    <w:p>
+      <w:pPr>
+        <w:pStyle w:val="ListParagraph"/>
+        <w:numPr>
+          <w:ilvl w:val="1"/>
+          <w:numId w:val="1"/>
+        </w:numPr>
+        <w:spacing w:line="276" w:lineRule="auto"/>
+        <w:outlineLvl w:val="1"/>
+        <w:rPr>
+          <w:sz w:val="26"/>
+          <w:szCs w:val="26"/>
+        </w:rPr>
+      </w:pPr>
     </w:p>
     <w:sectPr>
       <w:headerReference w:type="default" r:id="rId8"/>
@@ -3288,6 +3566,205 @@
       </w:rPr>
     </w:lvl>
   </w:abstractNum>
+  <w:abstractNum w:abstractNumId="7" w15:restartNumberingAfterBreak="0">
+    <w:nsid w:val="56DA345C"/>
+    <w:multiLevelType w:val="hybridMultilevel"/>
+    <w:tmpl w:val="96E2D18C"/>
+    <w:lvl w:ilvl="0" w:tplc="04090013">
+      <w:start w:val="1"/>
+      <w:numFmt w:val="upperRoman"/>
+      <w:lvlText w:val="%1."/>
+      <w:lvlJc w:val="right"/>
+      <w:pPr>
+        <w:ind w:left="1440" w:hanging="360"/>
+      </w:pPr>
+    </w:lvl>
+    <w:lvl w:ilvl="1" w:tplc="04090019" w:tentative="1">
+      <w:start w:val="1"/>
+      <w:numFmt w:val="lowerLetter"/>
+      <w:lvlText w:val="%2."/>
+      <w:lvlJc w:val="left"/>
+      <w:pPr>
+        <w:ind w:left="2160" w:hanging="360"/>
+      </w:pPr>
+    </w:lvl>
+    <w:lvl w:ilvl="2" w:tplc="0409001B" w:tentative="1">
+      <w:start w:val="1"/>
+      <w:numFmt w:val="lowerRoman"/>
+      <w:lvlText w:val="%3."/>
+      <w:lvlJc w:val="right"/>
+      <w:pPr>
+        <w:ind w:left="2880" w:hanging="180"/>
+      </w:pPr>
+    </w:lvl>
+    <w:lvl w:ilvl="3" w:tplc="0409000F" w:tentative="1">
+      <w:start w:val="1"/>
+      <w:numFmt w:val="decimal"/>
+      <w:lvlText w:val="%4."/>
+      <w:lvlJc w:val="left"/>
+      <w:pPr>
+        <w:ind w:left="3600" w:hanging="360"/>
+      </w:pPr>
+    </w:lvl>
+    <w:lvl w:ilvl="4" w:tplc="04090019" w:tentative="1">
+      <w:start w:val="1"/>
+      <w:numFmt w:val="lowerLetter"/>
+      <w:lvlText w:val="%5."/>
+      <w:lvlJc w:val="left"/>
+      <w:pPr>
+        <w:ind w:left="4320" w:hanging="360"/>
+      </w:pPr>
+    </w:lvl>
+    <w:lvl w:ilvl="5" w:tplc="0409001B" w:tentative="1">
+      <w:start w:val="1"/>
+      <w:numFmt w:val="lowerRoman"/>
+      <w:lvlText w:val="%6."/>
+      <w:lvlJc w:val="right"/>
+      <w:pPr>
+        <w:ind w:left="5040" w:hanging="180"/>
+      </w:pPr>
+    </w:lvl>
+    <w:lvl w:ilvl="6" w:tplc="0409000F" w:tentative="1">
+      <w:start w:val="1"/>
+      <w:numFmt w:val="decimal"/>
+      <w:lvlText w:val="%7."/>
+      <w:lvlJc w:val="left"/>
+      <w:pPr>
+        <w:ind w:left="5760" w:hanging="360"/>
+      </w:pPr>
+    </w:lvl>
+    <w:lvl w:ilvl="7" w:tplc="04090019" w:tentative="1">
+      <w:start w:val="1"/>
+      <w:numFmt w:val="lowerLetter"/>
+      <w:lvlText w:val="%8."/>
+      <w:lvlJc w:val="left"/>
+      <w:pPr>
+        <w:ind w:left="6480" w:hanging="360"/>
+      </w:pPr>
+    </w:lvl>
+    <w:lvl w:ilvl="8" w:tplc="0409001B" w:tentative="1">
+      <w:start w:val="1"/>
+      <w:numFmt w:val="lowerRoman"/>
+      <w:lvlText w:val="%9."/>
+      <w:lvlJc w:val="right"/>
+      <w:pPr>
+        <w:ind w:left="7200" w:hanging="180"/>
+      </w:pPr>
+    </w:lvl>
+  </w:abstractNum>
+  <w:abstractNum w:abstractNumId="8" w15:restartNumberingAfterBreak="0">
+    <w:nsid w:val="6BA15B68"/>
+    <w:multiLevelType w:val="hybridMultilevel"/>
+    <w:tmpl w:val="FB7C8616"/>
+    <w:lvl w:ilvl="0" w:tplc="04090001">
+      <w:start w:val="1"/>
+      <w:numFmt w:val="bullet"/>
+      <w:lvlText w:val=""/>
+      <w:lvlJc w:val="left"/>
+      <w:pPr>
+        <w:ind w:left="1440" w:hanging="360"/>
+      </w:pPr>
+      <w:rPr>
+        <w:rFonts w:ascii="Symbol" w:hAnsi="Symbol" w:hint="default"/>
+      </w:rPr>
+    </w:lvl>
+    <w:lvl w:ilvl="1" w:tplc="04090003" w:tentative="1">
+      <w:start w:val="1"/>
+      <w:numFmt w:val="bullet"/>
+      <w:lvlText w:val="o"/>
+      <w:lvlJc w:val="left"/>
+      <w:pPr>
+        <w:ind w:left="2160" w:hanging="360"/>
+      </w:pPr>
+      <w:rPr>
+        <w:rFonts w:ascii="Courier New" w:hAnsi="Courier New" w:cs="Courier New" w:hint="default"/>
+      </w:rPr>
+    </w:lvl>
+    <w:lvl w:ilvl="2" w:tplc="04090005" w:tentative="1">
+      <w:start w:val="1"/>
+      <w:numFmt w:val="bullet"/>
+      <w:lvlText w:val=""/>
+      <w:lvlJc w:val="left"/>
+      <w:pPr>
+        <w:ind w:left="2880" w:hanging="360"/>
+      </w:pPr>
+      <w:rPr>
+        <w:rFonts w:ascii="Wingdings" w:hAnsi="Wingdings" w:hint="default"/>
+      </w:rPr>
+    </w:lvl>
+    <w:lvl w:ilvl="3" w:tplc="04090001" w:tentative="1">
+      <w:start w:val="1"/>
+      <w:numFmt w:val="bullet"/>
+      <w:lvlText w:val=""/>
+      <w:lvlJc w:val="left"/>
+      <w:pPr>
+        <w:ind w:left="3600" w:hanging="360"/>
+      </w:pPr>
+      <w:rPr>
+        <w:rFonts w:ascii="Symbol" w:hAnsi="Symbol" w:hint="default"/>
+      </w:rPr>
+    </w:lvl>
+    <w:lvl w:ilvl="4" w:tplc="04090003" w:tentative="1">
+      <w:start w:val="1"/>
+      <w:numFmt w:val="bullet"/>
+      <w:lvlText w:val="o"/>
+      <w:lvlJc w:val="left"/>
+      <w:pPr>
+        <w:ind w:left="4320" w:hanging="360"/>
+      </w:pPr>
+      <w:rPr>
+        <w:rFonts w:ascii="Courier New" w:hAnsi="Courier New" w:cs="Courier New" w:hint="default"/>
+      </w:rPr>
+    </w:lvl>
+    <w:lvl w:ilvl="5" w:tplc="04090005" w:tentative="1">
+      <w:start w:val="1"/>
+      <w:numFmt w:val="bullet"/>
+      <w:lvlText w:val=""/>
+      <w:lvlJc w:val="left"/>
+      <w:pPr>
+        <w:ind w:left="5040" w:hanging="360"/>
+      </w:pPr>
+      <w:rPr>
+        <w:rFonts w:ascii="Wingdings" w:hAnsi="Wingdings" w:hint="default"/>
+      </w:rPr>
+    </w:lvl>
+    <w:lvl w:ilvl="6" w:tplc="04090001" w:tentative="1">
+      <w:start w:val="1"/>
+      <w:numFmt w:val="bullet"/>
+      <w:lvlText w:val=""/>
+      <w:lvlJc w:val="left"/>
+      <w:pPr>
+        <w:ind w:left="5760" w:hanging="360"/>
+      </w:pPr>
+      <w:rPr>
+        <w:rFonts w:ascii="Symbol" w:hAnsi="Symbol" w:hint="default"/>
+      </w:rPr>
+    </w:lvl>
+    <w:lvl w:ilvl="7" w:tplc="04090003" w:tentative="1">
+      <w:start w:val="1"/>
+      <w:numFmt w:val="bullet"/>
+      <w:lvlText w:val="o"/>
+      <w:lvlJc w:val="left"/>
+      <w:pPr>
+        <w:ind w:left="6480" w:hanging="360"/>
+      </w:pPr>
+      <w:rPr>
+        <w:rFonts w:ascii="Courier New" w:hAnsi="Courier New" w:cs="Courier New" w:hint="default"/>
+      </w:rPr>
+    </w:lvl>
+    <w:lvl w:ilvl="8" w:tplc="04090005" w:tentative="1">
+      <w:start w:val="1"/>
+      <w:numFmt w:val="bullet"/>
+      <w:lvlText w:val=""/>
+      <w:lvlJc w:val="left"/>
+      <w:pPr>
+        <w:ind w:left="7200" w:hanging="360"/>
+      </w:pPr>
+      <w:rPr>
+        <w:rFonts w:ascii="Wingdings" w:hAnsi="Wingdings" w:hint="default"/>
+      </w:rPr>
+    </w:lvl>
+  </w:abstractNum>
   <w:num w:numId="1">
     <w:abstractNumId w:val="3"/>
   </w:num>
@@ -3308,6 +3785,12 @@
   </w:num>
   <w:num w:numId="7">
     <w:abstractNumId w:val="2"/>
+  </w:num>
+  <w:num w:numId="8">
+    <w:abstractNumId w:val="8"/>
+  </w:num>
+  <w:num w:numId="9">
+    <w:abstractNumId w:val="7"/>
   </w:num>
 </w:numbering>
 </file>
@@ -3870,6 +4353,18 @@
       <w:u w:val="single"/>
     </w:rPr>
   </w:style>
+  <w:style w:type="character" w:styleId="UnresolvedMention">
+    <w:name w:val="Unresolved Mention"/>
+    <w:basedOn w:val="DefaultParagraphFont"/>
+    <w:uiPriority w:val="99"/>
+    <w:semiHidden/>
+    <w:unhideWhenUsed/>
+    <w:rsid w:val="00BF3B4C"/>
+    <w:rPr>
+      <w:color w:val="605E5C"/>
+      <w:shd w:val="clear" w:color="auto" w:fill="E1DFDD"/>
+    </w:rPr>
+  </w:style>
 </w:styles>
 </file>
 
@@ -4173,7 +4668,7 @@
 </file>
 
 <file path=customXml/itemProps1.xml><?xml version="1.0" encoding="utf-8"?>
-<ds:datastoreItem xmlns:ds="http://schemas.openxmlformats.org/officeDocument/2006/customXml" ds:itemID="{162C1BFC-7F38-EE4C-9917-9154396495DD}">
+<ds:datastoreItem xmlns:ds="http://schemas.openxmlformats.org/officeDocument/2006/customXml" ds:itemID="{C75AF6C2-428C-4B43-A136-BA57B46F68D6}">
   <ds:schemaRefs>
     <ds:schemaRef ds:uri="http://schemas.openxmlformats.org/officeDocument/2006/bibliography"/>
   </ds:schemaRefs>

</xml_diff>

<commit_message>
[DOC] Update document for google authentication
</commit_message>
<xml_diff>
--- a/document/Requirement_01.docx
+++ b/document/Requirement_01.docx
@@ -42,12 +42,21 @@
         </w:rPr>
         <w:t xml:space="preserve">By </w:t>
       </w:r>
+      <w:proofErr w:type="spellStart"/>
       <w:r>
         <w:rPr>
           <w:sz w:val="36"/>
           <w:szCs w:val="36"/>
         </w:rPr>
-        <w:t>Nhan Nguyen</w:t>
+        <w:t>Nhan</w:t>
+      </w:r>
+      <w:proofErr w:type="spellEnd"/>
+      <w:r>
+        <w:rPr>
+          <w:sz w:val="36"/>
+          <w:szCs w:val="36"/>
+        </w:rPr>
+        <w:t xml:space="preserve"> Nguyen</w:t>
       </w:r>
     </w:p>
     <w:p>
@@ -1571,8 +1580,13 @@
         <w:t>roles</w:t>
       </w:r>
       <w:r>
-        <w:t xml:space="preserve"> as enum</w:t>
-      </w:r>
+        <w:t xml:space="preserve"> as </w:t>
+      </w:r>
+      <w:proofErr w:type="spellStart"/>
+      <w:r>
+        <w:t>enum</w:t>
+      </w:r>
+      <w:proofErr w:type="spellEnd"/>
       <w:r>
         <w:t xml:space="preserve"> for the system to work</w:t>
       </w:r>
@@ -2075,12 +2089,7 @@
         <w:outlineLvl w:val="1"/>
       </w:pPr>
       <w:r>
-        <w:t xml:space="preserve">After user clicks on the link, navigate </w:t>
-      </w:r>
-      <w:bookmarkStart w:id="8" w:name="_GoBack"/>
-      <w:bookmarkEnd w:id="8"/>
-      <w:r>
-        <w:t xml:space="preserve">to login page. </w:t>
+        <w:t xml:space="preserve">After user clicks on the link, navigate to login page. </w:t>
       </w:r>
     </w:p>
     <w:p>
@@ -2121,14 +2130,14 @@
       <w:r>
         <w:t xml:space="preserve"> </w:t>
       </w:r>
-      <w:bookmarkStart w:id="9" w:name="_Toc27746194"/>
+      <w:bookmarkStart w:id="8" w:name="_Toc27746194"/>
       <w:r>
         <w:t xml:space="preserve">Business </w:t>
       </w:r>
       <w:r>
         <w:t>requirement</w:t>
       </w:r>
-      <w:bookmarkEnd w:id="9"/>
+      <w:bookmarkEnd w:id="8"/>
     </w:p>
     <w:p>
       <w:pPr>
@@ -2173,11 +2182,11 @@
       <w:r>
         <w:t xml:space="preserve"> </w:t>
       </w:r>
-      <w:bookmarkStart w:id="10" w:name="_Toc27746195"/>
+      <w:bookmarkStart w:id="9" w:name="_Toc27746195"/>
       <w:r>
         <w:t>Technical</w:t>
       </w:r>
-      <w:bookmarkEnd w:id="10"/>
+      <w:bookmarkEnd w:id="9"/>
     </w:p>
     <w:p>
       <w:pPr>
@@ -2252,7 +2261,7 @@
           <w:szCs w:val="26"/>
         </w:rPr>
       </w:pPr>
-      <w:bookmarkStart w:id="11" w:name="_Toc27746196"/>
+      <w:bookmarkStart w:id="10" w:name="_Toc27746196"/>
       <w:r>
         <w:rPr>
           <w:sz w:val="26"/>
@@ -2481,8 +2490,128 @@
         <w:t>Login OAuth</w:t>
       </w:r>
       <w:r>
-        <w:t>: TODO</w:t>
-      </w:r>
+        <w:t xml:space="preserve">: </w:t>
+      </w:r>
+      <w:bookmarkEnd w:id="10"/>
+    </w:p>
+    <w:p>
+      <w:pPr>
+        <w:pStyle w:val="ListParagraph"/>
+        <w:numPr>
+          <w:ilvl w:val="2"/>
+          <w:numId w:val="1"/>
+        </w:numPr>
+        <w:spacing w:line="276" w:lineRule="auto"/>
+        <w:outlineLvl w:val="1"/>
+        <w:rPr>
+          <w:sz w:val="26"/>
+          <w:szCs w:val="26"/>
+          <w:u w:val="single"/>
+        </w:rPr>
+      </w:pPr>
+      <w:r>
+        <w:t>Business requirement:</w:t>
+      </w:r>
+    </w:p>
+    <w:p>
+      <w:pPr>
+        <w:pStyle w:val="ListParagraph"/>
+        <w:spacing w:line="276" w:lineRule="auto"/>
+      </w:pPr>
+      <w:r>
+        <w:t xml:space="preserve">Use Google authentication for user to login.  </w:t>
+      </w:r>
+    </w:p>
+    <w:p>
+      <w:pPr>
+        <w:pStyle w:val="ListParagraph"/>
+        <w:numPr>
+          <w:ilvl w:val="2"/>
+          <w:numId w:val="1"/>
+        </w:numPr>
+        <w:spacing w:line="276" w:lineRule="auto"/>
+        <w:outlineLvl w:val="1"/>
+        <w:rPr>
+          <w:sz w:val="26"/>
+          <w:szCs w:val="26"/>
+          <w:u w:val="single"/>
+        </w:rPr>
+      </w:pPr>
+      <w:r>
+        <w:t>Technical</w:t>
+      </w:r>
+    </w:p>
+    <w:p>
+      <w:pPr>
+        <w:pStyle w:val="ListParagraph"/>
+        <w:numPr>
+          <w:ilvl w:val="0"/>
+          <w:numId w:val="10"/>
+        </w:numPr>
+        <w:spacing w:line="276" w:lineRule="auto"/>
+        <w:outlineLvl w:val="1"/>
+      </w:pPr>
+      <w:r>
+        <w:t>Integrate firebase for google sign in</w:t>
+      </w:r>
+    </w:p>
+    <w:p>
+      <w:pPr>
+        <w:pStyle w:val="ListParagraph"/>
+        <w:numPr>
+          <w:ilvl w:val="0"/>
+          <w:numId w:val="10"/>
+        </w:numPr>
+        <w:spacing w:line="276" w:lineRule="auto"/>
+        <w:outlineLvl w:val="1"/>
+      </w:pPr>
+      <w:r>
+        <w:t>Send the user information and access token provided by Google to back end</w:t>
+      </w:r>
+    </w:p>
+    <w:p>
+      <w:pPr>
+        <w:pStyle w:val="ListParagraph"/>
+        <w:numPr>
+          <w:ilvl w:val="0"/>
+          <w:numId w:val="10"/>
+        </w:numPr>
+        <w:spacing w:line="276" w:lineRule="auto"/>
+        <w:outlineLvl w:val="1"/>
+      </w:pPr>
+      <w:r>
+        <w:t>Backend will check this token with google to verify</w:t>
+      </w:r>
+    </w:p>
+    <w:p>
+      <w:pPr>
+        <w:pStyle w:val="ListParagraph"/>
+        <w:numPr>
+          <w:ilvl w:val="0"/>
+          <w:numId w:val="10"/>
+        </w:numPr>
+        <w:spacing w:line="276" w:lineRule="auto"/>
+        <w:outlineLvl w:val="1"/>
+      </w:pPr>
+      <w:r>
+        <w:lastRenderedPageBreak/>
+        <w:t>Verify success, check if there is a user with this email then do login otherwise, sign up for new user</w:t>
+      </w:r>
+    </w:p>
+    <w:p>
+      <w:pPr>
+        <w:pStyle w:val="ListParagraph"/>
+        <w:numPr>
+          <w:ilvl w:val="0"/>
+          <w:numId w:val="10"/>
+        </w:numPr>
+        <w:spacing w:line="276" w:lineRule="auto"/>
+        <w:outlineLvl w:val="1"/>
+      </w:pPr>
+      <w:r>
+        <w:t>Generate an access token and send back to front end</w:t>
+      </w:r>
+      <w:bookmarkStart w:id="11" w:name="_GoBack"/>
       <w:bookmarkEnd w:id="11"/>
     </w:p>
     <w:p>
@@ -2565,6 +2694,7 @@
           <w:u w:val="single"/>
         </w:rPr>
       </w:pPr>
+      <w:proofErr w:type="spellStart"/>
       <w:r>
         <w:rPr>
           <w:sz w:val="26"/>
@@ -2581,6 +2711,7 @@
         </w:rPr>
         <w:t>Template</w:t>
       </w:r>
+      <w:proofErr w:type="spellEnd"/>
       <w:r>
         <w:rPr>
           <w:sz w:val="26"/>
@@ -2644,7 +2775,6 @@
         <w:outlineLvl w:val="1"/>
       </w:pPr>
       <w:r>
-        <w:lastRenderedPageBreak/>
         <w:t>----text----</w:t>
       </w:r>
     </w:p>
@@ -3454,6 +3584,119 @@
     </w:lvl>
   </w:abstractNum>
   <w:abstractNum w:abstractNumId="6" w15:restartNumberingAfterBreak="0">
+    <w:nsid w:val="2DAF47AE"/>
+    <w:multiLevelType w:val="hybridMultilevel"/>
+    <w:tmpl w:val="47DC49E8"/>
+    <w:lvl w:ilvl="0" w:tplc="04090001">
+      <w:start w:val="1"/>
+      <w:numFmt w:val="bullet"/>
+      <w:lvlText w:val=""/>
+      <w:lvlJc w:val="left"/>
+      <w:pPr>
+        <w:ind w:left="1440" w:hanging="360"/>
+      </w:pPr>
+      <w:rPr>
+        <w:rFonts w:ascii="Symbol" w:hAnsi="Symbol" w:hint="default"/>
+      </w:rPr>
+    </w:lvl>
+    <w:lvl w:ilvl="1" w:tplc="04090003" w:tentative="1">
+      <w:start w:val="1"/>
+      <w:numFmt w:val="bullet"/>
+      <w:lvlText w:val="o"/>
+      <w:lvlJc w:val="left"/>
+      <w:pPr>
+        <w:ind w:left="2160" w:hanging="360"/>
+      </w:pPr>
+      <w:rPr>
+        <w:rFonts w:ascii="Courier New" w:hAnsi="Courier New" w:cs="Courier New" w:hint="default"/>
+      </w:rPr>
+    </w:lvl>
+    <w:lvl w:ilvl="2" w:tplc="04090005" w:tentative="1">
+      <w:start w:val="1"/>
+      <w:numFmt w:val="bullet"/>
+      <w:lvlText w:val=""/>
+      <w:lvlJc w:val="left"/>
+      <w:pPr>
+        <w:ind w:left="2880" w:hanging="360"/>
+      </w:pPr>
+      <w:rPr>
+        <w:rFonts w:ascii="Wingdings" w:hAnsi="Wingdings" w:hint="default"/>
+      </w:rPr>
+    </w:lvl>
+    <w:lvl w:ilvl="3" w:tplc="04090001" w:tentative="1">
+      <w:start w:val="1"/>
+      <w:numFmt w:val="bullet"/>
+      <w:lvlText w:val=""/>
+      <w:lvlJc w:val="left"/>
+      <w:pPr>
+        <w:ind w:left="3600" w:hanging="360"/>
+      </w:pPr>
+      <w:rPr>
+        <w:rFonts w:ascii="Symbol" w:hAnsi="Symbol" w:hint="default"/>
+      </w:rPr>
+    </w:lvl>
+    <w:lvl w:ilvl="4" w:tplc="04090003" w:tentative="1">
+      <w:start w:val="1"/>
+      <w:numFmt w:val="bullet"/>
+      <w:lvlText w:val="o"/>
+      <w:lvlJc w:val="left"/>
+      <w:pPr>
+        <w:ind w:left="4320" w:hanging="360"/>
+      </w:pPr>
+      <w:rPr>
+        <w:rFonts w:ascii="Courier New" w:hAnsi="Courier New" w:cs="Courier New" w:hint="default"/>
+      </w:rPr>
+    </w:lvl>
+    <w:lvl w:ilvl="5" w:tplc="04090005" w:tentative="1">
+      <w:start w:val="1"/>
+      <w:numFmt w:val="bullet"/>
+      <w:lvlText w:val=""/>
+      <w:lvlJc w:val="left"/>
+      <w:pPr>
+        <w:ind w:left="5040" w:hanging="360"/>
+      </w:pPr>
+      <w:rPr>
+        <w:rFonts w:ascii="Wingdings" w:hAnsi="Wingdings" w:hint="default"/>
+      </w:rPr>
+    </w:lvl>
+    <w:lvl w:ilvl="6" w:tplc="04090001" w:tentative="1">
+      <w:start w:val="1"/>
+      <w:numFmt w:val="bullet"/>
+      <w:lvlText w:val=""/>
+      <w:lvlJc w:val="left"/>
+      <w:pPr>
+        <w:ind w:left="5760" w:hanging="360"/>
+      </w:pPr>
+      <w:rPr>
+        <w:rFonts w:ascii="Symbol" w:hAnsi="Symbol" w:hint="default"/>
+      </w:rPr>
+    </w:lvl>
+    <w:lvl w:ilvl="7" w:tplc="04090003" w:tentative="1">
+      <w:start w:val="1"/>
+      <w:numFmt w:val="bullet"/>
+      <w:lvlText w:val="o"/>
+      <w:lvlJc w:val="left"/>
+      <w:pPr>
+        <w:ind w:left="6480" w:hanging="360"/>
+      </w:pPr>
+      <w:rPr>
+        <w:rFonts w:ascii="Courier New" w:hAnsi="Courier New" w:cs="Courier New" w:hint="default"/>
+      </w:rPr>
+    </w:lvl>
+    <w:lvl w:ilvl="8" w:tplc="04090005" w:tentative="1">
+      <w:start w:val="1"/>
+      <w:numFmt w:val="bullet"/>
+      <w:lvlText w:val=""/>
+      <w:lvlJc w:val="left"/>
+      <w:pPr>
+        <w:ind w:left="7200" w:hanging="360"/>
+      </w:pPr>
+      <w:rPr>
+        <w:rFonts w:ascii="Wingdings" w:hAnsi="Wingdings" w:hint="default"/>
+      </w:rPr>
+    </w:lvl>
+  </w:abstractNum>
+  <w:abstractNum w:abstractNumId="7" w15:restartNumberingAfterBreak="0">
     <w:nsid w:val="4ACC2BF7"/>
     <w:multiLevelType w:val="hybridMultilevel"/>
     <w:tmpl w:val="E0DE683E"/>
@@ -3566,7 +3809,7 @@
       </w:rPr>
     </w:lvl>
   </w:abstractNum>
-  <w:abstractNum w:abstractNumId="7" w15:restartNumberingAfterBreak="0">
+  <w:abstractNum w:abstractNumId="8" w15:restartNumberingAfterBreak="0">
     <w:nsid w:val="56DA345C"/>
     <w:multiLevelType w:val="hybridMultilevel"/>
     <w:tmpl w:val="96E2D18C"/>
@@ -3652,7 +3895,7 @@
       </w:pPr>
     </w:lvl>
   </w:abstractNum>
-  <w:abstractNum w:abstractNumId="8" w15:restartNumberingAfterBreak="0">
+  <w:abstractNum w:abstractNumId="9" w15:restartNumberingAfterBreak="0">
     <w:nsid w:val="6BA15B68"/>
     <w:multiLevelType w:val="hybridMultilevel"/>
     <w:tmpl w:val="FB7C8616"/>
@@ -3772,7 +4015,7 @@
     <w:abstractNumId w:val="0"/>
   </w:num>
   <w:num w:numId="3">
-    <w:abstractNumId w:val="6"/>
+    <w:abstractNumId w:val="7"/>
   </w:num>
   <w:num w:numId="4">
     <w:abstractNumId w:val="4"/>
@@ -3787,10 +4030,13 @@
     <w:abstractNumId w:val="2"/>
   </w:num>
   <w:num w:numId="8">
+    <w:abstractNumId w:val="9"/>
+  </w:num>
+  <w:num w:numId="9">
     <w:abstractNumId w:val="8"/>
   </w:num>
-  <w:num w:numId="9">
-    <w:abstractNumId w:val="7"/>
+  <w:num w:numId="10">
+    <w:abstractNumId w:val="6"/>
   </w:num>
 </w:numbering>
 </file>
@@ -4668,7 +4914,7 @@
 </file>
 
 <file path=customXml/itemProps1.xml><?xml version="1.0" encoding="utf-8"?>
-<ds:datastoreItem xmlns:ds="http://schemas.openxmlformats.org/officeDocument/2006/customXml" ds:itemID="{C75AF6C2-428C-4B43-A136-BA57B46F68D6}">
+<ds:datastoreItem xmlns:ds="http://schemas.openxmlformats.org/officeDocument/2006/customXml" ds:itemID="{201D4223-63FD-9A49-BDB8-4C3920036A78}">
   <ds:schemaRefs>
     <ds:schemaRef ds:uri="http://schemas.openxmlformats.org/officeDocument/2006/bibliography"/>
   </ds:schemaRefs>

</xml_diff>